<commit_message>
Se agregó un nuevo objetivo de proyecto.
</commit_message>
<xml_diff>
--- a/Administracion de Proyectos/PlantillaSRS.docx
+++ b/Administracion de Proyectos/PlantillaSRS.docx
@@ -2687,6 +2687,7 @@
                 <w:sz w:val="16"/>
                 <w:szCs w:val="16"/>
               </w:rPr>
+              <w:lastRenderedPageBreak/>
               <w:t>O</w:t>
             </w:r>
             <w:r>
@@ -3045,202 +3046,19 @@
               <w:rPr>
                 <w:sz w:val="18"/>
               </w:rPr>
-              <w:t>Cumplir</w:t>
-            </w:r>
-            <w:r>
-              <w:rPr>
-                <w:spacing w:val="-7"/>
-                <w:sz w:val="18"/>
-              </w:rPr>
-              <w:t xml:space="preserve"> </w:t>
-            </w:r>
-            <w:r>
-              <w:rPr>
-                <w:sz w:val="18"/>
-              </w:rPr>
-              <w:t>los</w:t>
-            </w:r>
-            <w:r>
-              <w:rPr>
-                <w:spacing w:val="-6"/>
-                <w:sz w:val="18"/>
-              </w:rPr>
-              <w:t xml:space="preserve"> </w:t>
-            </w:r>
-            <w:r>
-              <w:rPr>
-                <w:sz w:val="18"/>
-              </w:rPr>
-              <w:t>requerimientos</w:t>
-            </w:r>
-            <w:r>
-              <w:rPr>
-                <w:spacing w:val="-7"/>
-                <w:sz w:val="18"/>
-              </w:rPr>
-              <w:t xml:space="preserve"> </w:t>
-            </w:r>
-            <w:r>
-              <w:rPr>
-                <w:sz w:val="18"/>
-              </w:rPr>
-              <w:t>establecidos</w:t>
-            </w:r>
-            <w:r>
-              <w:rPr>
-                <w:spacing w:val="-6"/>
-                <w:sz w:val="18"/>
-              </w:rPr>
-              <w:t xml:space="preserve"> </w:t>
-            </w:r>
-            <w:r>
-              <w:rPr>
-                <w:sz w:val="18"/>
-              </w:rPr>
-              <w:t>por</w:t>
-            </w:r>
-            <w:r>
-              <w:rPr>
-                <w:spacing w:val="-9"/>
-                <w:sz w:val="18"/>
-              </w:rPr>
-              <w:t xml:space="preserve"> </w:t>
-            </w:r>
-            <w:r>
-              <w:rPr>
-                <w:sz w:val="18"/>
-              </w:rPr>
-              <w:t>Constructores</w:t>
-            </w:r>
-            <w:r>
-              <w:rPr>
-                <w:spacing w:val="-6"/>
-                <w:sz w:val="18"/>
-              </w:rPr>
-              <w:t xml:space="preserve"> </w:t>
-            </w:r>
-            <w:r>
-              <w:rPr>
-                <w:sz w:val="18"/>
-              </w:rPr>
-              <w:t>Asociados</w:t>
-            </w:r>
-            <w:r>
-              <w:rPr>
-                <w:spacing w:val="-7"/>
-                <w:sz w:val="18"/>
-              </w:rPr>
-              <w:t xml:space="preserve"> </w:t>
-            </w:r>
-            <w:r>
-              <w:rPr>
-                <w:sz w:val="18"/>
-              </w:rPr>
-              <w:t>para</w:t>
-            </w:r>
-            <w:r>
-              <w:rPr>
-                <w:spacing w:val="-6"/>
-                <w:sz w:val="18"/>
-              </w:rPr>
-              <w:t xml:space="preserve"> </w:t>
-            </w:r>
-            <w:r>
-              <w:rPr>
-                <w:sz w:val="18"/>
-              </w:rPr>
-              <w:t>el</w:t>
-            </w:r>
-            <w:r>
-              <w:rPr>
-                <w:spacing w:val="-7"/>
-                <w:sz w:val="18"/>
-              </w:rPr>
-              <w:t xml:space="preserve"> </w:t>
-            </w:r>
-            <w:r>
-              <w:rPr>
-                <w:sz w:val="18"/>
-              </w:rPr>
-              <w:t>desarrollo</w:t>
-            </w:r>
-            <w:r>
-              <w:rPr>
-                <w:spacing w:val="-6"/>
-                <w:sz w:val="18"/>
-              </w:rPr>
-              <w:t xml:space="preserve"> </w:t>
-            </w:r>
-            <w:r>
-              <w:rPr>
-                <w:sz w:val="18"/>
-              </w:rPr>
-              <w:t>del</w:t>
-            </w:r>
-            <w:r>
-              <w:rPr>
-                <w:spacing w:val="1"/>
-                <w:sz w:val="18"/>
-              </w:rPr>
-              <w:t xml:space="preserve"> </w:t>
-            </w:r>
-            <w:r>
-              <w:rPr>
-                <w:sz w:val="18"/>
-              </w:rPr>
-              <w:t>Programa</w:t>
-            </w:r>
-            <w:r>
-              <w:rPr>
-                <w:spacing w:val="-1"/>
-                <w:sz w:val="18"/>
-              </w:rPr>
-              <w:t xml:space="preserve"> </w:t>
-            </w:r>
-            <w:r>
-              <w:rPr>
-                <w:sz w:val="18"/>
-              </w:rPr>
-              <w:t>de</w:t>
-            </w:r>
-            <w:r>
-              <w:rPr>
-                <w:spacing w:val="-1"/>
-                <w:sz w:val="18"/>
-              </w:rPr>
-              <w:t xml:space="preserve"> </w:t>
-            </w:r>
-            <w:r>
-              <w:rPr>
-                <w:sz w:val="18"/>
-              </w:rPr>
-              <w:t>Capacitación de</w:t>
-            </w:r>
-            <w:r>
-              <w:rPr>
-                <w:spacing w:val="-1"/>
-                <w:sz w:val="18"/>
-              </w:rPr>
-              <w:t xml:space="preserve"> </w:t>
-            </w:r>
-            <w:r>
-              <w:rPr>
-                <w:sz w:val="18"/>
-              </w:rPr>
-              <w:t>Gestión de</w:t>
-            </w:r>
-            <w:r>
-              <w:rPr>
-                <w:spacing w:val="-1"/>
-                <w:sz w:val="18"/>
-              </w:rPr>
-              <w:t xml:space="preserve"> </w:t>
-            </w:r>
-            <w:r>
-              <w:rPr>
-                <w:sz w:val="18"/>
-              </w:rPr>
-              <w:t>Proyectos.</w:t>
+              <w:t xml:space="preserve">Realizar la correcta centralización de los datos almacenados en el Laboratorio </w:t>
+            </w:r>
+            <w:r>
+              <w:rPr>
+                <w:sz w:val="18"/>
+              </w:rPr>
+              <w:t>de Análisis Agronómicos del Instituto Tecnológico de Costa Rica</w:t>
+            </w:r>
+            <w:r>
+              <w:rPr>
+                <w:sz w:val="18"/>
+              </w:rPr>
+              <w:t>.</w:t>
             </w:r>
           </w:p>
           <w:p>
@@ -6654,26 +6472,57 @@
                 <w:i/>
                 <w:sz w:val="18"/>
               </w:rPr>
-              <w:t>Dharma Consulting</w:t>
-            </w:r>
+              <w:t xml:space="preserve">Dharma </w:t>
+            </w:r>
+            <w:proofErr w:type="spellStart"/>
             <w:r>
               <w:rPr>
                 <w:rFonts w:ascii="Arial"/>
                 <w:b/>
                 <w:i/>
-                <w:spacing w:val="-47"/>
-                <w:sz w:val="18"/>
-              </w:rPr>
-              <w:t xml:space="preserve"> </w:t>
-            </w:r>
+                <w:sz w:val="18"/>
+              </w:rPr>
+              <w:t>Consulting</w:t>
+            </w:r>
+            <w:proofErr w:type="spellEnd"/>
             <w:r>
               <w:rPr>
                 <w:rFonts w:ascii="Arial"/>
                 <w:b/>
                 <w:i/>
-                <w:sz w:val="18"/>
-              </w:rPr>
-              <w:t>(Sponsor)</w:t>
+                <w:spacing w:val="-47"/>
+                <w:sz w:val="18"/>
+              </w:rPr>
+              <w:t xml:space="preserve"> </w:t>
+            </w:r>
+            <w:r>
+              <w:rPr>
+                <w:rFonts w:ascii="Arial"/>
+                <w:b/>
+                <w:i/>
+                <w:sz w:val="18"/>
+              </w:rPr>
+              <w:t>(</w:t>
+            </w:r>
+            <w:proofErr w:type="gramStart"/>
+            <w:r>
+              <w:rPr>
+                <w:rFonts w:ascii="Arial"/>
+                <w:b/>
+                <w:i/>
+                <w:sz w:val="18"/>
+              </w:rPr>
+              <w:t>Sponsor</w:t>
+            </w:r>
+            <w:proofErr w:type="gramEnd"/>
+            <w:r>
+              <w:rPr>
+                <w:rFonts w:ascii="Arial"/>
+                <w:b/>
+                <w:i/>
+                <w:sz w:val="18"/>
+              </w:rPr>
+              <w:t>)</w:t>
             </w:r>
           </w:p>
         </w:tc>
@@ -7947,26 +7796,57 @@
                 <w:i/>
                 <w:sz w:val="18"/>
               </w:rPr>
-              <w:t>Dharma Consulting</w:t>
-            </w:r>
+              <w:t xml:space="preserve">Dharma </w:t>
+            </w:r>
+            <w:proofErr w:type="spellStart"/>
             <w:r>
               <w:rPr>
                 <w:rFonts w:ascii="Arial"/>
                 <w:b/>
                 <w:i/>
-                <w:spacing w:val="-47"/>
-                <w:sz w:val="18"/>
-              </w:rPr>
-              <w:t xml:space="preserve"> </w:t>
-            </w:r>
+                <w:sz w:val="18"/>
+              </w:rPr>
+              <w:t>Consulting</w:t>
+            </w:r>
+            <w:proofErr w:type="spellEnd"/>
             <w:r>
               <w:rPr>
                 <w:rFonts w:ascii="Arial"/>
                 <w:b/>
                 <w:i/>
-                <w:sz w:val="18"/>
-              </w:rPr>
-              <w:t>(Sponsor)</w:t>
+                <w:spacing w:val="-47"/>
+                <w:sz w:val="18"/>
+              </w:rPr>
+              <w:t xml:space="preserve"> </w:t>
+            </w:r>
+            <w:r>
+              <w:rPr>
+                <w:rFonts w:ascii="Arial"/>
+                <w:b/>
+                <w:i/>
+                <w:sz w:val="18"/>
+              </w:rPr>
+              <w:t>(</w:t>
+            </w:r>
+            <w:proofErr w:type="gramStart"/>
+            <w:r>
+              <w:rPr>
+                <w:rFonts w:ascii="Arial"/>
+                <w:b/>
+                <w:i/>
+                <w:sz w:val="18"/>
+              </w:rPr>
+              <w:t>Sponsor</w:t>
+            </w:r>
+            <w:proofErr w:type="gramEnd"/>
+            <w:r>
+              <w:rPr>
+                <w:rFonts w:ascii="Arial"/>
+                <w:b/>
+                <w:i/>
+                <w:sz w:val="18"/>
+              </w:rPr>
+              <w:t>)</w:t>
             </w:r>
           </w:p>
         </w:tc>
@@ -10576,6 +10456,7 @@
               </w:rPr>
               <w:t xml:space="preserve"> </w:t>
             </w:r>
+            <w:proofErr w:type="gramStart"/>
             <w:r>
               <w:rPr>
                 <w:sz w:val="18"/>
@@ -10608,6 +10489,7 @@
               </w:rPr>
               <w:t>a</w:t>
             </w:r>
+            <w:proofErr w:type="gramEnd"/>
             <w:r>
               <w:rPr>
                 <w:spacing w:val="-5"/>
@@ -10719,11 +10601,19 @@
               </w:rPr>
               <w:t xml:space="preserve"> </w:t>
             </w:r>
-            <w:r>
-              <w:rPr>
-                <w:sz w:val="18"/>
-              </w:rPr>
-              <w:t>Consulting.</w:t>
+            <w:proofErr w:type="spellStart"/>
+            <w:r>
+              <w:rPr>
+                <w:sz w:val="18"/>
+              </w:rPr>
+              <w:t>Consulting</w:t>
+            </w:r>
+            <w:proofErr w:type="spellEnd"/>
+            <w:r>
+              <w:rPr>
+                <w:sz w:val="18"/>
+              </w:rPr>
+              <w:t>.</w:t>
             </w:r>
           </w:p>
         </w:tc>
@@ -11199,7 +11089,21 @@
               <w:rPr>
                 <w:sz w:val="18"/>
               </w:rPr>
-              <w:t>conocimiento y la capacidad de desarrollar sus proyectos de acuerdo a las buenas prácticas de Gestión</w:t>
+              <w:t xml:space="preserve">conocimiento y la capacidad de desarrollar sus proyectos </w:t>
+            </w:r>
+            <w:proofErr w:type="gramStart"/>
+            <w:r>
+              <w:rPr>
+                <w:sz w:val="18"/>
+              </w:rPr>
+              <w:t>de acuerdo a</w:t>
+            </w:r>
+            <w:proofErr w:type="gramEnd"/>
+            <w:r>
+              <w:rPr>
+                <w:sz w:val="18"/>
+              </w:rPr>
+              <w:t xml:space="preserve"> las buenas prácticas de Gestión</w:t>
             </w:r>
             <w:r>
               <w:rPr>
@@ -12153,7 +12057,7 @@
         </mc:Choice>
         <mc:Fallback>
           <w:pict>
-            <v:rect w14:anchorId="6E64FD93" id="Rectángulo 1" o:spid="_x0000_s1026" style="position:absolute;margin-left:-5.25pt;margin-top:9.35pt;width:450.6pt;height:12.8pt;z-index:251658240;visibility:visible;mso-wrap-style:square;mso-width-percent:0;mso-height-percent:0;mso-wrap-distance-left:9pt;mso-wrap-distance-top:0;mso-wrap-distance-right:9pt;mso-wrap-distance-bottom:0;mso-position-horizontal:absolute;mso-position-horizontal-relative:text;mso-position-vertical:absolute;mso-position-vertical-relative:text;mso-width-percent:0;mso-height-percent:0;mso-width-relative:page;mso-height-relative:page;v-text-anchor:top" o:gfxdata="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" fillcolor="#4f81bd" strokecolor="#f2f2f2" strokeweight="3pt">
+            <v:rect w14:anchorId="4C9988DC" id="Rectángulo 1" o:spid="_x0000_s1026" style="position:absolute;margin-left:-5.25pt;margin-top:9.35pt;width:450.6pt;height:12.8pt;z-index:251658240;visibility:visible;mso-wrap-style:square;mso-width-percent:0;mso-height-percent:0;mso-wrap-distance-left:9pt;mso-wrap-distance-top:0;mso-wrap-distance-right:9pt;mso-wrap-distance-bottom:0;mso-position-horizontal:absolute;mso-position-horizontal-relative:text;mso-position-vertical:absolute;mso-position-vertical-relative:text;mso-width-percent:0;mso-height-percent:0;mso-width-relative:page;mso-height-relative:page;v-text-anchor:top" o:gfxdata="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" fillcolor="#4f81bd" strokecolor="#f2f2f2" strokeweight="3pt">
               <v:shadow on="t" color="#243f60" opacity=".5" offset="1pt"/>
             </v:rect>
           </w:pict>

</xml_diff>

<commit_message>
Agregué una razón de proyecto
</commit_message>
<xml_diff>
--- a/Administracion de Proyectos/PlantillaSRS.docx
+++ b/Administracion de Proyectos/PlantillaSRS.docx
@@ -2611,14 +2611,14 @@
                 <w:bCs/>
                 <w:sz w:val="18"/>
               </w:rPr>
-              <w:t xml:space="preserve">Agilización de Entradas de Datos: </w:t>
+              <w:t xml:space="preserve">Expectativas de los usuarios: </w:t>
             </w:r>
             <w:r>
               <w:rPr>
                 <w:rFonts w:ascii="Arial" w:hAnsi="Arial" w:cs="Arial"/>
                 <w:sz w:val="18"/>
               </w:rPr>
-              <w:t>Mediante un registro y manejo de base de datos se puede automatizar el ingreso de datos frecuentes.</w:t>
+              <w:t>Mayor velocidad en la gestión de los clientes los cuales esperan soluciones rápidas, fiables y digitales que se adapten a sus necesidades.</w:t>
             </w:r>
           </w:p>
           <w:p>
@@ -2644,14 +2644,42 @@
                 <w:bCs/>
                 <w:sz w:val="18"/>
               </w:rPr>
-              <w:t xml:space="preserve">Expectativas de los usuarios: </w:t>
+              <w:t xml:space="preserve">Implementación de accesibilidades tecnológicas: </w:t>
             </w:r>
             <w:r>
               <w:rPr>
                 <w:rFonts w:ascii="Arial" w:hAnsi="Arial" w:cs="Arial"/>
                 <w:sz w:val="18"/>
               </w:rPr>
-              <w:t>Mayor velocidad en la gestión de los clientes los cuales esperan soluciones rápidas, fiables y digitales que se adapten a sus necesidades.</w:t>
+              <w:t>Un</w:t>
+            </w:r>
+            <w:r>
+              <w:rPr>
+                <w:rFonts w:ascii="Arial" w:hAnsi="Arial" w:cs="Arial"/>
+                <w:sz w:val="18"/>
+              </w:rPr>
+              <w:t xml:space="preserve"> sistema ayuda </w:t>
+            </w:r>
+            <w:r>
+              <w:rPr>
+                <w:rFonts w:ascii="Arial" w:hAnsi="Arial" w:cs="Arial"/>
+                <w:sz w:val="18"/>
+              </w:rPr>
+              <w:t xml:space="preserve">a mantener una gestión de manera </w:t>
+            </w:r>
+            <w:r>
+              <w:rPr>
+                <w:rFonts w:ascii="Arial" w:hAnsi="Arial" w:cs="Arial"/>
+                <w:sz w:val="18"/>
+              </w:rPr>
+              <w:t xml:space="preserve">centralizada </w:t>
+            </w:r>
+            <w:r>
+              <w:rPr>
+                <w:rFonts w:ascii="Arial" w:hAnsi="Arial" w:cs="Arial"/>
+                <w:sz w:val="18"/>
+              </w:rPr>
+              <w:t>lo que implica facilidades debido a diversas técnicas tecnológicas.</w:t>
             </w:r>
           </w:p>
         </w:tc>
@@ -2687,6 +2715,7 @@
                 <w:sz w:val="16"/>
                 <w:szCs w:val="16"/>
               </w:rPr>
+              <w:lastRenderedPageBreak/>
               <w:t>O</w:t>
             </w:r>
             <w:r>
@@ -6654,26 +6683,57 @@
                 <w:i/>
                 <w:sz w:val="18"/>
               </w:rPr>
-              <w:t>Dharma Consulting</w:t>
-            </w:r>
+              <w:t xml:space="preserve">Dharma </w:t>
+            </w:r>
+            <w:proofErr w:type="spellStart"/>
             <w:r>
               <w:rPr>
                 <w:rFonts w:ascii="Arial"/>
                 <w:b/>
                 <w:i/>
-                <w:spacing w:val="-47"/>
-                <w:sz w:val="18"/>
-              </w:rPr>
-              <w:t xml:space="preserve"> </w:t>
-            </w:r>
+                <w:sz w:val="18"/>
+              </w:rPr>
+              <w:t>Consulting</w:t>
+            </w:r>
+            <w:proofErr w:type="spellEnd"/>
             <w:r>
               <w:rPr>
                 <w:rFonts w:ascii="Arial"/>
                 <w:b/>
                 <w:i/>
-                <w:sz w:val="18"/>
-              </w:rPr>
-              <w:t>(Sponsor)</w:t>
+                <w:spacing w:val="-47"/>
+                <w:sz w:val="18"/>
+              </w:rPr>
+              <w:t xml:space="preserve"> </w:t>
+            </w:r>
+            <w:r>
+              <w:rPr>
+                <w:rFonts w:ascii="Arial"/>
+                <w:b/>
+                <w:i/>
+                <w:sz w:val="18"/>
+              </w:rPr>
+              <w:t>(</w:t>
+            </w:r>
+            <w:proofErr w:type="gramStart"/>
+            <w:r>
+              <w:rPr>
+                <w:rFonts w:ascii="Arial"/>
+                <w:b/>
+                <w:i/>
+                <w:sz w:val="18"/>
+              </w:rPr>
+              <w:t>Sponsor</w:t>
+            </w:r>
+            <w:proofErr w:type="gramEnd"/>
+            <w:r>
+              <w:rPr>
+                <w:rFonts w:ascii="Arial"/>
+                <w:b/>
+                <w:i/>
+                <w:sz w:val="18"/>
+              </w:rPr>
+              <w:t>)</w:t>
             </w:r>
           </w:p>
         </w:tc>
@@ -7947,26 +8007,57 @@
                 <w:i/>
                 <w:sz w:val="18"/>
               </w:rPr>
-              <w:t>Dharma Consulting</w:t>
-            </w:r>
+              <w:t xml:space="preserve">Dharma </w:t>
+            </w:r>
+            <w:proofErr w:type="spellStart"/>
             <w:r>
               <w:rPr>
                 <w:rFonts w:ascii="Arial"/>
                 <w:b/>
                 <w:i/>
-                <w:spacing w:val="-47"/>
-                <w:sz w:val="18"/>
-              </w:rPr>
-              <w:t xml:space="preserve"> </w:t>
-            </w:r>
+                <w:sz w:val="18"/>
+              </w:rPr>
+              <w:t>Consulting</w:t>
+            </w:r>
+            <w:proofErr w:type="spellEnd"/>
             <w:r>
               <w:rPr>
                 <w:rFonts w:ascii="Arial"/>
                 <w:b/>
                 <w:i/>
-                <w:sz w:val="18"/>
-              </w:rPr>
-              <w:t>(Sponsor)</w:t>
+                <w:spacing w:val="-47"/>
+                <w:sz w:val="18"/>
+              </w:rPr>
+              <w:t xml:space="preserve"> </w:t>
+            </w:r>
+            <w:r>
+              <w:rPr>
+                <w:rFonts w:ascii="Arial"/>
+                <w:b/>
+                <w:i/>
+                <w:sz w:val="18"/>
+              </w:rPr>
+              <w:t>(</w:t>
+            </w:r>
+            <w:proofErr w:type="gramStart"/>
+            <w:r>
+              <w:rPr>
+                <w:rFonts w:ascii="Arial"/>
+                <w:b/>
+                <w:i/>
+                <w:sz w:val="18"/>
+              </w:rPr>
+              <w:t>Sponsor</w:t>
+            </w:r>
+            <w:proofErr w:type="gramEnd"/>
+            <w:r>
+              <w:rPr>
+                <w:rFonts w:ascii="Arial"/>
+                <w:b/>
+                <w:i/>
+                <w:sz w:val="18"/>
+              </w:rPr>
+              <w:t>)</w:t>
             </w:r>
           </w:p>
         </w:tc>
@@ -10576,6 +10667,7 @@
               </w:rPr>
               <w:t xml:space="preserve"> </w:t>
             </w:r>
+            <w:proofErr w:type="gramStart"/>
             <w:r>
               <w:rPr>
                 <w:sz w:val="18"/>
@@ -10608,6 +10700,7 @@
               </w:rPr>
               <w:t>a</w:t>
             </w:r>
+            <w:proofErr w:type="gramEnd"/>
             <w:r>
               <w:rPr>
                 <w:spacing w:val="-5"/>
@@ -10719,11 +10812,19 @@
               </w:rPr>
               <w:t xml:space="preserve"> </w:t>
             </w:r>
-            <w:r>
-              <w:rPr>
-                <w:sz w:val="18"/>
-              </w:rPr>
-              <w:t>Consulting.</w:t>
+            <w:proofErr w:type="spellStart"/>
+            <w:r>
+              <w:rPr>
+                <w:sz w:val="18"/>
+              </w:rPr>
+              <w:t>Consulting</w:t>
+            </w:r>
+            <w:proofErr w:type="spellEnd"/>
+            <w:r>
+              <w:rPr>
+                <w:sz w:val="18"/>
+              </w:rPr>
+              <w:t>.</w:t>
             </w:r>
           </w:p>
         </w:tc>
@@ -11199,7 +11300,21 @@
               <w:rPr>
                 <w:sz w:val="18"/>
               </w:rPr>
-              <w:t>conocimiento y la capacidad de desarrollar sus proyectos de acuerdo a las buenas prácticas de Gestión</w:t>
+              <w:t xml:space="preserve">conocimiento y la capacidad de desarrollar sus proyectos </w:t>
+            </w:r>
+            <w:proofErr w:type="gramStart"/>
+            <w:r>
+              <w:rPr>
+                <w:sz w:val="18"/>
+              </w:rPr>
+              <w:t>de acuerdo a</w:t>
+            </w:r>
+            <w:proofErr w:type="gramEnd"/>
+            <w:r>
+              <w:rPr>
+                <w:sz w:val="18"/>
+              </w:rPr>
+              <w:t xml:space="preserve"> las buenas prácticas de Gestión</w:t>
             </w:r>
             <w:r>
               <w:rPr>
@@ -12153,7 +12268,7 @@
         </mc:Choice>
         <mc:Fallback>
           <w:pict>
-            <v:rect w14:anchorId="6E64FD93" id="Rectángulo 1" o:spid="_x0000_s1026" style="position:absolute;margin-left:-5.25pt;margin-top:9.35pt;width:450.6pt;height:12.8pt;z-index:251658240;visibility:visible;mso-wrap-style:square;mso-width-percent:0;mso-height-percent:0;mso-wrap-distance-left:9pt;mso-wrap-distance-top:0;mso-wrap-distance-right:9pt;mso-wrap-distance-bottom:0;mso-position-horizontal:absolute;mso-position-horizontal-relative:text;mso-position-vertical:absolute;mso-position-vertical-relative:text;mso-width-percent:0;mso-height-percent:0;mso-width-relative:page;mso-height-relative:page;v-text-anchor:top" o:gfxdata="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" fillcolor="#4f81bd" strokecolor="#f2f2f2" strokeweight="3pt">
+            <v:rect w14:anchorId="140889CB" id="Rectángulo 1" o:spid="_x0000_s1026" style="position:absolute;margin-left:-5.25pt;margin-top:9.35pt;width:450.6pt;height:12.8pt;z-index:251658240;visibility:visible;mso-wrap-style:square;mso-width-percent:0;mso-height-percent:0;mso-wrap-distance-left:9pt;mso-wrap-distance-top:0;mso-wrap-distance-right:9pt;mso-wrap-distance-bottom:0;mso-position-horizontal:absolute;mso-position-horizontal-relative:text;mso-position-vertical:absolute;mso-position-vertical-relative:text;mso-width-percent:0;mso-height-percent:0;mso-width-relative:page;mso-height-relative:page;v-text-anchor:top" o:gfxdata="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" fillcolor="#4f81bd" strokecolor="#f2f2f2" strokeweight="3pt">
               <v:shadow on="t" color="#243f60" opacity=".5" offset="1pt"/>
             </v:rect>
           </w:pict>

</xml_diff>